<commit_message>
version comparing added, go to folder with the latest date added
</commit_message>
<xml_diff>
--- a/Document/2017-11-06/Software Capacity/V1.1.5/Manual.docx
+++ b/Document/2017-11-06/Software Capacity/V1.1.5/Manual.docx
@@ -45,16 +45,28 @@
               <w:rPr>
                 <w:lang w:val="en-US"/>
               </w:rPr>
-              <w:t>1.1.</w:t>
-            </w:r>
-            <w:r>
-              <w:rPr>
-                <w:lang w:val="en-US"/>
-              </w:rPr>
-              <w:t>4</w:t>
+              <w:t>5</w:t>
             </w:r>
             <w:bookmarkStart w:id="0" w:name="_GoBack"/>
             <w:bookmarkEnd w:id="0"/>
+            <w:r>
+              <w:rPr>
+                <w:lang w:val="en-US"/>
+              </w:rPr>
+              <w:t>.5</w:t>
+            </w:r>
+            <w:r>
+              <w:rPr>
+                <w:lang w:val="en-US"/>
+              </w:rPr>
+              <w:t>.</w:t>
+            </w:r>
+            <w:r>
+              <w:rPr>
+                <w:lang w:val="en-US"/>
+              </w:rPr>
+              <w:t>5</w:t>
+            </w:r>
           </w:p>
         </w:tc>
       </w:tr>

</xml_diff>